<commit_message>
Changed pictures, docs, pdfs
</commit_message>
<xml_diff>
--- a/tasks/1/Task1.docx
+++ b/tasks/1/Task1.docx
@@ -9,8 +9,6 @@
           <w:lang w:val="en-US"/>
         </w:rPr>
       </w:pPr>
-      <w:bookmarkStart w:id="0" w:name="_GoBack"/>
-      <w:bookmarkEnd w:id="0"/>
     </w:p>
     <w:p>
       <w:pPr>
@@ -2952,7 +2950,7 @@
       <w:hyperlink r:id="rId5" w:history="1">
         <w:r>
           <w:rPr>
-            <w:rStyle w:val="Hyperlink"/>
+            <w:rStyle w:val="a6"/>
             <w:rFonts w:ascii="Times New Roman" w:hAnsi="Times New Roman"/>
             <w:sz w:val="11"/>
             <w:szCs w:val="11"/>
@@ -2976,7 +2974,7 @@
       <w:hyperlink r:id="rId6" w:history="1">
         <w:r>
           <w:rPr>
-            <w:rStyle w:val="Hyperlink"/>
+            <w:rStyle w:val="a6"/>
             <w:rFonts w:ascii="Times New Roman" w:hAnsi="Times New Roman"/>
             <w:sz w:val="11"/>
             <w:szCs w:val="11"/>
@@ -3203,7 +3201,7 @@
           <w:lang w:eastAsia="ru-RU"/>
         </w:rPr>
         <w:drawing>
-          <wp:inline distT="0" distB="0" distL="0" distR="0">
+          <wp:inline distT="0" distB="0" distL="0" distR="0" wp14:anchorId="68FC85A8" wp14:editId="3AA05FBD">
             <wp:extent cx="2297723" cy="2297723"/>
             <wp:effectExtent l="0" t="0" r="1270" b="1270"/>
             <wp:docPr id="1" name="Рисунок 1" descr="virtual reality computer club"/>
@@ -4162,6 +4160,235 @@
       <w:pPr>
         <w:rPr>
           <w:rFonts w:ascii="Times New Roman" w:hAnsi="Times New Roman" w:cs="Times New Roman"/>
+          <w:b/>
+          <w:bCs/>
+          <w:lang w:val="en-US"/>
+        </w:rPr>
+      </w:pPr>
+      <w:bookmarkStart w:id="0" w:name="_GoBack"/>
+      <w:bookmarkEnd w:id="0"/>
+    </w:p>
+    <w:tbl>
+      <w:tblPr>
+        <w:tblStyle w:val="a4"/>
+        <w:tblW w:w="0" w:type="auto"/>
+        <w:tblBorders>
+          <w:top w:val="none" w:sz="0" w:space="0" w:color="auto"/>
+          <w:left w:val="none" w:sz="0" w:space="0" w:color="auto"/>
+          <w:bottom w:val="none" w:sz="0" w:space="0" w:color="auto"/>
+          <w:right w:val="none" w:sz="0" w:space="0" w:color="auto"/>
+          <w:insideH w:val="none" w:sz="0" w:space="0" w:color="auto"/>
+          <w:insideV w:val="none" w:sz="0" w:space="0" w:color="auto"/>
+        </w:tblBorders>
+        <w:tblLook w:val="04A0" w:firstRow="1" w:lastRow="0" w:firstColumn="1" w:lastColumn="0" w:noHBand="0" w:noVBand="1"/>
+      </w:tblPr>
+      <w:tblGrid>
+        <w:gridCol w:w="5228"/>
+        <w:gridCol w:w="5228"/>
+      </w:tblGrid>
+      <w:tr>
+        <w:tc>
+          <w:tcPr>
+            <w:tcW w:w="5228" w:type="dxa"/>
+          </w:tcPr>
+          <w:p>
+            <w:pPr>
+              <w:keepNext/>
+              <w:jc w:val="center"/>
+            </w:pPr>
+            <w:r>
+              <w:rPr>
+                <w:rFonts w:ascii="Times New Roman" w:eastAsia="Times New Roman" w:hAnsi="Times New Roman" w:cs="Times New Roman"/>
+                <w:noProof/>
+                <w:lang w:eastAsia="ru-RU"/>
+              </w:rPr>
+              <w:drawing>
+                <wp:inline distT="0" distB="0" distL="0" distR="0" wp14:anchorId="70669E16" wp14:editId="2BCBA05D">
+                  <wp:extent cx="2118401" cy="2083645"/>
+                  <wp:effectExtent l="0" t="0" r="0" b="0"/>
+                  <wp:docPr id="3" name="Рисунок 3"/>
+                  <wp:cNvGraphicFramePr>
+                    <a:graphicFrameLocks xmlns:a="http://schemas.openxmlformats.org/drawingml/2006/main" noChangeAspect="1"/>
+                  </wp:cNvGraphicFramePr>
+                  <a:graphic xmlns:a="http://schemas.openxmlformats.org/drawingml/2006/main">
+                    <a:graphicData uri="http://schemas.openxmlformats.org/drawingml/2006/picture">
+                      <pic:pic xmlns:pic="http://schemas.openxmlformats.org/drawingml/2006/picture">
+                        <pic:nvPicPr>
+                          <pic:cNvPr id="0" name="Picture 5" descr="A man working with a 3D printer"/>
+                          <pic:cNvPicPr>
+                            <a:picLocks noChangeAspect="1" noChangeArrowheads="1"/>
+                          </pic:cNvPicPr>
+                        </pic:nvPicPr>
+                        <pic:blipFill>
+                          <a:blip r:embed="rId8" cstate="print">
+                            <a:extLst>
+                              <a:ext uri="{28A0092B-C50C-407E-A947-70E740481C1C}">
+                                <a14:useLocalDpi xmlns:a14="http://schemas.microsoft.com/office/drawing/2010/main" val="0"/>
+                              </a:ext>
+                            </a:extLst>
+                          </a:blip>
+                          <a:stretch>
+                            <a:fillRect/>
+                          </a:stretch>
+                        </pic:blipFill>
+                        <pic:spPr bwMode="auto">
+                          <a:xfrm flipH="1">
+                            <a:off x="0" y="0"/>
+                            <a:ext cx="2118401" cy="2083645"/>
+                          </a:xfrm>
+                          <a:prstGeom prst="rect">
+                            <a:avLst/>
+                          </a:prstGeom>
+                          <a:noFill/>
+                          <a:ln>
+                            <a:noFill/>
+                          </a:ln>
+                        </pic:spPr>
+                      </pic:pic>
+                    </a:graphicData>
+                  </a:graphic>
+                </wp:inline>
+              </w:drawing>
+            </w:r>
+          </w:p>
+          <w:p>
+            <w:pPr>
+              <w:pStyle w:val="a8"/>
+              <w:jc w:val="center"/>
+              <w:rPr>
+                <w:rFonts w:ascii="Times New Roman" w:hAnsi="Times New Roman" w:cs="Times New Roman"/>
+                <w:b/>
+                <w:bCs/>
+                <w:lang w:val="en-US"/>
+              </w:rPr>
+            </w:pPr>
+            <w:proofErr w:type="spellStart"/>
+            <w:r>
+              <w:t>Photo</w:t>
+            </w:r>
+            <w:proofErr w:type="spellEnd"/>
+            <w:r>
+              <w:t xml:space="preserve"> </w:t>
+            </w:r>
+            <w:fldSimple w:instr=" SEQ Photo \* ARABIC ">
+              <w:r>
+                <w:rPr>
+                  <w:noProof/>
+                </w:rPr>
+                <w:t>1</w:t>
+              </w:r>
+            </w:fldSimple>
+          </w:p>
+        </w:tc>
+        <w:tc>
+          <w:tcPr>
+            <w:tcW w:w="5228" w:type="dxa"/>
+          </w:tcPr>
+          <w:p>
+            <w:pPr>
+              <w:keepNext/>
+              <w:jc w:val="center"/>
+            </w:pPr>
+            <w:r>
+              <w:rPr>
+                <w:rFonts w:ascii="Times New Roman" w:eastAsia="Times New Roman" w:hAnsi="Times New Roman" w:cs="Times New Roman"/>
+                <w:noProof/>
+                <w:lang w:eastAsia="ru-RU"/>
+              </w:rPr>
+              <w:drawing>
+                <wp:inline distT="0" distB="0" distL="0" distR="0" wp14:anchorId="59963265" wp14:editId="72183D28">
+                  <wp:extent cx="2118451" cy="2073764"/>
+                  <wp:effectExtent l="0" t="0" r="0" b="3175"/>
+                  <wp:docPr id="5" name="Рисунок 5"/>
+                  <wp:cNvGraphicFramePr>
+                    <a:graphicFrameLocks xmlns:a="http://schemas.openxmlformats.org/drawingml/2006/main" noChangeAspect="1"/>
+                  </wp:cNvGraphicFramePr>
+                  <a:graphic xmlns:a="http://schemas.openxmlformats.org/drawingml/2006/main">
+                    <a:graphicData uri="http://schemas.openxmlformats.org/drawingml/2006/picture">
+                      <pic:pic xmlns:pic="http://schemas.openxmlformats.org/drawingml/2006/picture">
+                        <pic:nvPicPr>
+                          <pic:cNvPr id="0" name="Picture 11" descr="A modest woman using a robot vacuum cleaner"/>
+                          <pic:cNvPicPr>
+                            <a:picLocks noChangeAspect="1" noChangeArrowheads="1"/>
+                          </pic:cNvPicPr>
+                        </pic:nvPicPr>
+                        <pic:blipFill>
+                          <a:blip r:embed="rId9" cstate="print">
+                            <a:extLst>
+                              <a:ext uri="{28A0092B-C50C-407E-A947-70E740481C1C}">
+                                <a14:useLocalDpi xmlns:a14="http://schemas.microsoft.com/office/drawing/2010/main" val="0"/>
+                              </a:ext>
+                            </a:extLst>
+                          </a:blip>
+                          <a:stretch>
+                            <a:fillRect/>
+                          </a:stretch>
+                        </pic:blipFill>
+                        <pic:spPr bwMode="auto">
+                          <a:xfrm>
+                            <a:off x="0" y="0"/>
+                            <a:ext cx="2118451" cy="2073764"/>
+                          </a:xfrm>
+                          <a:prstGeom prst="rect">
+                            <a:avLst/>
+                          </a:prstGeom>
+                          <a:noFill/>
+                          <a:ln>
+                            <a:noFill/>
+                          </a:ln>
+                        </pic:spPr>
+                      </pic:pic>
+                    </a:graphicData>
+                  </a:graphic>
+                </wp:inline>
+              </w:drawing>
+            </w:r>
+          </w:p>
+          <w:p>
+            <w:pPr>
+              <w:pStyle w:val="a8"/>
+              <w:jc w:val="center"/>
+              <w:rPr>
+                <w:rFonts w:ascii="Times New Roman" w:hAnsi="Times New Roman" w:cs="Times New Roman"/>
+                <w:b/>
+                <w:bCs/>
+                <w:lang w:val="en-US"/>
+              </w:rPr>
+            </w:pPr>
+            <w:proofErr w:type="spellStart"/>
+            <w:r>
+              <w:t>Photo</w:t>
+            </w:r>
+            <w:proofErr w:type="spellEnd"/>
+            <w:r>
+              <w:t xml:space="preserve"> </w:t>
+            </w:r>
+            <w:fldSimple w:instr=" SEQ Photo \* ARABIC ">
+              <w:r>
+                <w:rPr>
+                  <w:noProof/>
+                </w:rPr>
+                <w:t>2</w:t>
+              </w:r>
+            </w:fldSimple>
+          </w:p>
+        </w:tc>
+      </w:tr>
+    </w:tbl>
+    <w:p>
+      <w:pPr>
+        <w:rPr>
+          <w:rFonts w:ascii="Times New Roman" w:hAnsi="Times New Roman" w:cs="Times New Roman"/>
+          <w:b/>
+          <w:bCs/>
+          <w:lang w:val="en-US"/>
+        </w:rPr>
+      </w:pPr>
+    </w:p>
+    <w:p>
+      <w:pPr>
+        <w:rPr>
+          <w:rFonts w:ascii="Times New Roman" w:hAnsi="Times New Roman" w:cs="Times New Roman"/>
           <w:lang w:val="en-US"/>
         </w:rPr>
       </w:pPr>
@@ -4197,140 +4424,30 @@
       <w:r>
         <w:rPr>
           <w:rFonts w:ascii="Times New Roman" w:eastAsia="Times New Roman" w:hAnsi="Times New Roman" w:cs="Times New Roman"/>
-          <w:noProof/>
           <w:lang w:eastAsia="ru-RU"/>
         </w:rPr>
-        <w:drawing>
-          <wp:inline distT="0" distB="0" distL="0" distR="0" wp14:anchorId="64407697" wp14:editId="18126DAD">
-            <wp:extent cx="2094084" cy="2094084"/>
-            <wp:effectExtent l="0" t="0" r="1905" b="1905"/>
-            <wp:docPr id="3" name="Рисунок 3" descr="A man working with a 3D printer"/>
-            <wp:cNvGraphicFramePr>
-              <a:graphicFrameLocks xmlns:a="http://schemas.openxmlformats.org/drawingml/2006/main" noChangeAspect="1"/>
-            </wp:cNvGraphicFramePr>
-            <a:graphic xmlns:a="http://schemas.openxmlformats.org/drawingml/2006/main">
-              <a:graphicData uri="http://schemas.openxmlformats.org/drawingml/2006/picture">
-                <pic:pic xmlns:pic="http://schemas.openxmlformats.org/drawingml/2006/picture">
-                  <pic:nvPicPr>
-                    <pic:cNvPr id="0" name="Picture 5" descr="A man working with a 3D printer"/>
-                    <pic:cNvPicPr>
-                      <a:picLocks noChangeAspect="1" noChangeArrowheads="1"/>
-                    </pic:cNvPicPr>
-                  </pic:nvPicPr>
-                  <pic:blipFill>
-                    <a:blip r:embed="rId8" cstate="print">
-                      <a:extLst>
-                        <a:ext uri="{28A0092B-C50C-407E-A947-70E740481C1C}">
-                          <a14:useLocalDpi xmlns:a14="http://schemas.microsoft.com/office/drawing/2010/main" val="0"/>
-                        </a:ext>
-                      </a:extLst>
-                    </a:blip>
-                    <a:srcRect/>
-                    <a:stretch>
-                      <a:fillRect/>
-                    </a:stretch>
-                  </pic:blipFill>
-                  <pic:spPr bwMode="auto">
-                    <a:xfrm flipH="1">
-                      <a:off x="0" y="0"/>
-                      <a:ext cx="2118401" cy="2118401"/>
-                    </a:xfrm>
-                    <a:prstGeom prst="rect">
-                      <a:avLst/>
-                    </a:prstGeom>
-                    <a:noFill/>
-                    <a:ln>
-                      <a:noFill/>
-                    </a:ln>
-                  </pic:spPr>
-                </pic:pic>
-              </a:graphicData>
-            </a:graphic>
-          </wp:inline>
-        </w:drawing>
+        <w:fldChar w:fldCharType="end"/>
       </w:r>
       <w:r>
         <w:rPr>
           <w:rFonts w:ascii="Times New Roman" w:eastAsia="Times New Roman" w:hAnsi="Times New Roman" w:cs="Times New Roman"/>
           <w:lang w:eastAsia="ru-RU"/>
         </w:rPr>
-        <w:fldChar w:fldCharType="end"/>
+        <w:fldChar w:fldCharType="begin"/>
       </w:r>
       <w:r>
         <w:rPr>
           <w:rFonts w:ascii="Times New Roman" w:eastAsia="Times New Roman" w:hAnsi="Times New Roman" w:cs="Times New Roman"/>
           <w:lang w:eastAsia="ru-RU"/>
         </w:rPr>
-        <w:fldChar w:fldCharType="begin"/>
+        <w:instrText xml:space="preserve"> INCLUDEPICTURE "https://th.bing.com/th/id/OIG.jBc8QUUH2FIQcKp9oOm4?w=1024&amp;h=1024&amp;rs=1&amp;pid=ImgDetMain" \* MERGEFORMATINET </w:instrText>
       </w:r>
       <w:r>
         <w:rPr>
           <w:rFonts w:ascii="Times New Roman" w:eastAsia="Times New Roman" w:hAnsi="Times New Roman" w:cs="Times New Roman"/>
           <w:lang w:eastAsia="ru-RU"/>
         </w:rPr>
-        <w:instrText xml:space="preserve"> INCLUDEPICTURE "https://th.bing.com/th/id/OIG.jBc8QUUH2FIQcKp9oOm4?w=1024&amp;h=1024&amp;rs=1&amp;pid=ImgDetMain" \* MERGEFORMATINET </w:instrText>
-      </w:r>
-      <w:r>
-        <w:rPr>
-          <w:rFonts w:ascii="Times New Roman" w:eastAsia="Times New Roman" w:hAnsi="Times New Roman" w:cs="Times New Roman"/>
-          <w:lang w:eastAsia="ru-RU"/>
-        </w:rPr>
         <w:fldChar w:fldCharType="separate"/>
-      </w:r>
-      <w:r>
-        <w:rPr>
-          <w:rFonts w:ascii="Times New Roman" w:eastAsia="Times New Roman" w:hAnsi="Times New Roman" w:cs="Times New Roman"/>
-          <w:noProof/>
-          <w:lang w:eastAsia="ru-RU"/>
-        </w:rPr>
-        <w:drawing>
-          <wp:inline distT="0" distB="0" distL="0" distR="0">
-            <wp:extent cx="2102241" cy="2102241"/>
-            <wp:effectExtent l="0" t="0" r="6350" b="6350"/>
-            <wp:docPr id="5" name="Рисунок 5" descr="A modest woman using a robot vacuum cleaner"/>
-            <wp:cNvGraphicFramePr>
-              <a:graphicFrameLocks xmlns:a="http://schemas.openxmlformats.org/drawingml/2006/main" noChangeAspect="1"/>
-            </wp:cNvGraphicFramePr>
-            <a:graphic xmlns:a="http://schemas.openxmlformats.org/drawingml/2006/main">
-              <a:graphicData uri="http://schemas.openxmlformats.org/drawingml/2006/picture">
-                <pic:pic xmlns:pic="http://schemas.openxmlformats.org/drawingml/2006/picture">
-                  <pic:nvPicPr>
-                    <pic:cNvPr id="0" name="Picture 11" descr="A modest woman using a robot vacuum cleaner"/>
-                    <pic:cNvPicPr>
-                      <a:picLocks noChangeAspect="1" noChangeArrowheads="1"/>
-                    </pic:cNvPicPr>
-                  </pic:nvPicPr>
-                  <pic:blipFill>
-                    <a:blip r:embed="rId9" cstate="print">
-                      <a:extLst>
-                        <a:ext uri="{28A0092B-C50C-407E-A947-70E740481C1C}">
-                          <a14:useLocalDpi xmlns:a14="http://schemas.microsoft.com/office/drawing/2010/main" val="0"/>
-                        </a:ext>
-                      </a:extLst>
-                    </a:blip>
-                    <a:srcRect/>
-                    <a:stretch>
-                      <a:fillRect/>
-                    </a:stretch>
-                  </pic:blipFill>
-                  <pic:spPr bwMode="auto">
-                    <a:xfrm>
-                      <a:off x="0" y="0"/>
-                      <a:ext cx="2118451" cy="2118451"/>
-                    </a:xfrm>
-                    <a:prstGeom prst="rect">
-                      <a:avLst/>
-                    </a:prstGeom>
-                    <a:noFill/>
-                    <a:ln>
-                      <a:noFill/>
-                    </a:ln>
-                  </pic:spPr>
-                </pic:pic>
-              </a:graphicData>
-            </a:graphic>
-          </wp:inline>
-        </w:drawing>
       </w:r>
       <w:r>
         <w:rPr>
@@ -5026,18 +5143,18 @@
     <w:lsdException w:name="Hashtag" w:semiHidden="1" w:unhideWhenUsed="1"/>
     <w:lsdException w:name="Unresolved Mention" w:semiHidden="1" w:unhideWhenUsed="1"/>
   </w:latentStyles>
-  <w:style w:type="paragraph" w:default="1" w:styleId="Normal">
+  <w:style w:type="paragraph" w:default="1" w:styleId="a">
     <w:name w:val="Normal"/>
     <w:qFormat/>
     <w:rsid w:val="00283BC7"/>
   </w:style>
-  <w:style w:type="character" w:default="1" w:styleId="DefaultParagraphFont">
+  <w:style w:type="character" w:default="1" w:styleId="a0">
     <w:name w:val="Default Paragraph Font"/>
     <w:uiPriority w:val="1"/>
     <w:semiHidden/>
     <w:unhideWhenUsed/>
   </w:style>
-  <w:style w:type="table" w:default="1" w:styleId="TableNormal">
+  <w:style w:type="table" w:default="1" w:styleId="a1">
     <w:name w:val="Normal Table"/>
     <w:uiPriority w:val="99"/>
     <w:semiHidden/>
@@ -5052,15 +5169,15 @@
       </w:tblCellMar>
     </w:tblPr>
   </w:style>
-  <w:style w:type="numbering" w:default="1" w:styleId="NoList">
+  <w:style w:type="numbering" w:default="1" w:styleId="a2">
     <w:name w:val="No List"/>
     <w:uiPriority w:val="99"/>
     <w:semiHidden/>
     <w:unhideWhenUsed/>
   </w:style>
-  <w:style w:type="paragraph" w:styleId="ListParagraph">
+  <w:style w:type="paragraph" w:styleId="a3">
     <w:name w:val="List Paragraph"/>
-    <w:basedOn w:val="Normal"/>
+    <w:basedOn w:val="a"/>
     <w:uiPriority w:val="34"/>
     <w:qFormat/>
     <w:rsid w:val="00283BC7"/>
@@ -5069,9 +5186,9 @@
       <w:contextualSpacing/>
     </w:pPr>
   </w:style>
-  <w:style w:type="table" w:styleId="TableGrid">
+  <w:style w:type="table" w:styleId="a4">
     <w:name w:val="Table Grid"/>
-    <w:basedOn w:val="TableNormal"/>
+    <w:basedOn w:val="a1"/>
     <w:uiPriority w:val="39"/>
     <w:rsid w:val="00283BC7"/>
     <w:tblPr>
@@ -5085,54 +5202,54 @@
       </w:tblBorders>
     </w:tblPr>
   </w:style>
-  <w:style w:type="character" w:customStyle="1" w:styleId="a">
+  <w:style w:type="character" w:customStyle="1" w:styleId="a5">
     <w:name w:val="_"/>
-    <w:basedOn w:val="DefaultParagraphFont"/>
+    <w:basedOn w:val="a0"/>
     <w:rsid w:val="00066D29"/>
   </w:style>
   <w:style w:type="character" w:customStyle="1" w:styleId="ls5">
     <w:name w:val="ls5"/>
-    <w:basedOn w:val="DefaultParagraphFont"/>
+    <w:basedOn w:val="a0"/>
     <w:rsid w:val="00066D29"/>
   </w:style>
   <w:style w:type="character" w:customStyle="1" w:styleId="ls9">
     <w:name w:val="ls9"/>
-    <w:basedOn w:val="DefaultParagraphFont"/>
+    <w:basedOn w:val="a0"/>
     <w:rsid w:val="00066D29"/>
   </w:style>
   <w:style w:type="character" w:customStyle="1" w:styleId="ls1a">
     <w:name w:val="ls1a"/>
-    <w:basedOn w:val="DefaultParagraphFont"/>
+    <w:basedOn w:val="a0"/>
     <w:rsid w:val="00066D29"/>
   </w:style>
   <w:style w:type="character" w:customStyle="1" w:styleId="lsc">
     <w:name w:val="lsc"/>
-    <w:basedOn w:val="DefaultParagraphFont"/>
+    <w:basedOn w:val="a0"/>
     <w:rsid w:val="00066D29"/>
   </w:style>
   <w:style w:type="character" w:customStyle="1" w:styleId="lsf">
     <w:name w:val="lsf"/>
-    <w:basedOn w:val="DefaultParagraphFont"/>
+    <w:basedOn w:val="a0"/>
     <w:rsid w:val="00066D29"/>
   </w:style>
   <w:style w:type="character" w:customStyle="1" w:styleId="ls1b">
     <w:name w:val="ls1b"/>
-    <w:basedOn w:val="DefaultParagraphFont"/>
+    <w:basedOn w:val="a0"/>
     <w:rsid w:val="00066D29"/>
   </w:style>
   <w:style w:type="character" w:customStyle="1" w:styleId="ls1d">
     <w:name w:val="ls1d"/>
-    <w:basedOn w:val="DefaultParagraphFont"/>
+    <w:basedOn w:val="a0"/>
     <w:rsid w:val="00066D29"/>
   </w:style>
   <w:style w:type="character" w:customStyle="1" w:styleId="ls8">
     <w:name w:val="ls8"/>
-    <w:basedOn w:val="DefaultParagraphFont"/>
+    <w:basedOn w:val="a0"/>
     <w:rsid w:val="00066D29"/>
   </w:style>
   <w:style w:type="paragraph" w:customStyle="1" w:styleId="p1">
     <w:name w:val="p1"/>
-    <w:basedOn w:val="Normal"/>
+    <w:basedOn w:val="a"/>
     <w:rsid w:val="00066D29"/>
     <w:rPr>
       <w:rFonts w:ascii=".AppleSystemUIFont" w:eastAsia="Times New Roman" w:hAnsi=".AppleSystemUIFont" w:cs="Times New Roman"/>
@@ -5143,7 +5260,7 @@
   </w:style>
   <w:style w:type="character" w:customStyle="1" w:styleId="s1">
     <w:name w:val="s1"/>
-    <w:basedOn w:val="DefaultParagraphFont"/>
+    <w:basedOn w:val="a0"/>
     <w:rsid w:val="00066D29"/>
     <w:rPr>
       <w:rFonts w:ascii="UICTFontTextStyleBody" w:hAnsi="UICTFontTextStyleBody" w:hint="default"/>
@@ -5155,9 +5272,9 @@
       <w:szCs w:val="26"/>
     </w:rPr>
   </w:style>
-  <w:style w:type="character" w:styleId="Hyperlink">
+  <w:style w:type="character" w:styleId="a6">
     <w:name w:val="Hyperlink"/>
-    <w:basedOn w:val="DefaultParagraphFont"/>
+    <w:basedOn w:val="a0"/>
     <w:uiPriority w:val="99"/>
     <w:unhideWhenUsed/>
     <w:rsid w:val="000824E6"/>
@@ -5166,9 +5283,9 @@
       <w:u w:val="single"/>
     </w:rPr>
   </w:style>
-  <w:style w:type="character" w:styleId="UnresolvedMention">
+  <w:style w:type="character" w:styleId="a7">
     <w:name w:val="Unresolved Mention"/>
-    <w:basedOn w:val="DefaultParagraphFont"/>
+    <w:basedOn w:val="a0"/>
     <w:uiPriority w:val="99"/>
     <w:semiHidden/>
     <w:unhideWhenUsed/>
@@ -5176,6 +5293,25 @@
     <w:rPr>
       <w:color w:val="605E5C"/>
       <w:shd w:val="clear" w:color="auto" w:fill="E1DFDD"/>
+    </w:rPr>
+  </w:style>
+  <w:style w:type="paragraph" w:styleId="a8">
+    <w:name w:val="caption"/>
+    <w:basedOn w:val="a"/>
+    <w:next w:val="a"/>
+    <w:uiPriority w:val="35"/>
+    <w:unhideWhenUsed/>
+    <w:qFormat/>
+    <w:rsid w:val="00AC691D"/>
+    <w:pPr>
+      <w:spacing w:after="200"/>
+    </w:pPr>
+    <w:rPr>
+      <w:i/>
+      <w:iCs/>
+      <w:color w:val="44546A" w:themeColor="text2"/>
+      <w:sz w:val="18"/>
+      <w:szCs w:val="18"/>
     </w:rPr>
   </w:style>
 </w:styles>

</xml_diff>